<commit_message>
Mill Billing, License and MIll Share Seperate Submodule
</commit_message>
<xml_diff>
--- a/storage/mill_license.docx
+++ b/storage/mill_license.docx
@@ -16,7 +16,7 @@
           <w:bCs w:val="1"/>
           <w:u w:val="single"/>
         </w:rPr>
-        <w:t xml:space="preserve">Davao Sugar Central Company, Inc.</w:t>
+        <w:t xml:space="preserve">HIDECO SUGAR MILLING COMPANY, INC.</w:t>
       </w:r>
     </w:p>
     <w:p>
@@ -39,7 +39,7 @@
           <w:i w:val="1"/>
           <w:iCs w:val="1"/>
         </w:rPr>
-        <w:t xml:space="preserve"> of 5/F, Filinvest Bldg., No. 79 EDSA Highway Hills, Mandaluyong City</w:t>
+        <w:t xml:space="preserve"> of 19/F Citibank Tower, Paseo De Roxas, Makati City</w:t>
       </w:r>
       <w:r>
         <w:rPr>
@@ -123,7 +123,7 @@
           <w:sz w:val="24"/>
           <w:szCs w:val="24"/>
         </w:rPr>
-        <w:t xml:space="preserve">Given this 31</w:t>
+        <w:t xml:space="preserve">Given this 10</w:t>
       </w:r>
       <w:r>
         <w:rPr>
@@ -132,15 +132,15 @@
           <w:szCs w:val="24"/>
           <w:vertAlign w:val="superscript"/>
         </w:rPr>
-        <w:t xml:space="preserve">st</w:t>
-      </w:r>
-      <w:r>
-        <w:rPr>
-          <w:rFonts w:ascii="Cambria" w:hAnsi="Cambria" w:eastAsia="Cambria" w:cs="Cambria"/>
-          <w:sz w:val="24"/>
-          <w:szCs w:val="24"/>
-        </w:rPr>
-        <w:t xml:space="preserve"> day of July 2020.</w:t>
+        <w:t xml:space="preserve">th</w:t>
+      </w:r>
+      <w:r>
+        <w:rPr>
+          <w:rFonts w:ascii="Cambria" w:hAnsi="Cambria" w:eastAsia="Cambria" w:cs="Cambria"/>
+          <w:sz w:val="24"/>
+          <w:szCs w:val="24"/>
+        </w:rPr>
+        <w:t xml:space="preserve"> day of August 2020.</w:t>
       </w:r>
     </w:p>
     <w:p/>
@@ -198,7 +198,7 @@
           <w:b w:val="1"/>
           <w:bCs w:val="1"/>
         </w:rPr>
-        <w:t xml:space="preserve">2021-01</w:t>
+        <w:t xml:space="preserve">2021-05</w:t>
       </w:r>
     </w:p>
     <w:sectPr>

</xml_diff>